<commit_message>
quelques révisions sur la note d'étape
</commit_message>
<xml_diff>
--- a/Note d'étape.docx
+++ b/Note d'étape.docx
@@ -93,6 +93,12 @@
         </w:rPr>
         <w:t xml:space="preserve">Pour faire cela, il nous faut étudier la littérature sur les modèles de </w:t>
       </w:r>
+      <w:r>
+        <w:rPr>
+          <w:lang w:val="fr-FR"/>
+        </w:rPr>
+        <w:t>« </w:t>
+      </w:r>
       <w:proofErr w:type="spellStart"/>
       <w:r>
         <w:rPr>
@@ -105,6 +111,12 @@
         <w:rPr>
           <w:lang w:val="fr-FR"/>
         </w:rPr>
+        <w:t> »</w:t>
+      </w:r>
+      <w:r>
+        <w:rPr>
+          <w:lang w:val="fr-FR"/>
+        </w:rPr>
         <w:t xml:space="preserve"> utilisés par les instituts économiques pour identifier les modèles les mieux adaptés à notre situation et les implémenter. Il nous faut aussi diviser la consommation des ménages en différents items et identifier les composantes qui expliquent le mieux les fluctuations macroéconomiques pour les intégrer à nos modèles. Puis il faut chercher à reproduire les évolutions des variables officielles et comparer les différentes approches pour enfin obtenir un indicateur répliquant en temps réel la </w:t>
       </w:r>
       <w:r>
@@ -178,7 +190,19 @@
         <w:rPr>
           <w:lang w:val="fr-FR"/>
         </w:rPr>
-        <w:t xml:space="preserve"> » de la consommation afin de trouver un article de recherche intéressant sur la base duquel nous pourrions travailler. Nous avons donc consacré Novembre à la recherche d’un article à répliquer. </w:t>
+        <w:t xml:space="preserve"> » de la consommation afin de trouver un article de recherche intéressant sur la base duquel nous pourrions travailler. Nous avons donc consacré </w:t>
+      </w:r>
+      <w:r>
+        <w:rPr>
+          <w:lang w:val="fr-FR"/>
+        </w:rPr>
+        <w:t>n</w:t>
+      </w:r>
+      <w:r>
+        <w:rPr>
+          <w:lang w:val="fr-FR"/>
+        </w:rPr>
+        <w:t xml:space="preserve">ovembre à la recherche d’un article à répliquer. </w:t>
       </w:r>
     </w:p>
     <w:p>
@@ -276,23 +300,7 @@
             <w:color w:val="auto"/>
             <w:lang w:val="fr-FR"/>
           </w:rPr>
-          <w:t>priv</w:t>
-        </w:r>
-        <w:r>
-          <w:rPr>
-            <w:rStyle w:val="Lienhypertexte"/>
-            <w:color w:val="auto"/>
-            <w:lang w:val="fr-FR"/>
-          </w:rPr>
-          <w:t>a</w:t>
-        </w:r>
-        <w:r>
-          <w:rPr>
-            <w:rStyle w:val="Lienhypertexte"/>
-            <w:color w:val="auto"/>
-            <w:lang w:val="fr-FR"/>
-          </w:rPr>
-          <w:t>te</w:t>
+          <w:t>private</w:t>
         </w:r>
         <w:proofErr w:type="spellEnd"/>
         <w:r>
@@ -774,6 +782,7 @@
       </w:pPr>
       <w:r>
         <w:rPr>
+          <w:noProof/>
           <w:lang w:val="fr-FR"/>
         </w:rPr>
         <w:drawing>
@@ -842,6 +851,7 @@
       </w:pPr>
       <w:r>
         <w:rPr>
+          <w:noProof/>
           <w:lang w:val="fr-FR"/>
         </w:rPr>
         <w:drawing>
@@ -989,145 +999,179 @@
           <w:lang w:val="fr-FR"/>
         </w:rPr>
       </w:pPr>
+      <w:r>
+        <w:rPr>
+          <w:lang w:val="fr-FR"/>
+        </w:rPr>
+        <w:t xml:space="preserve">Néanmoins nous pouvons observer de très fortes corrélations entre les variables ce qui traduit de forts effets externes qui influencent toutes les variables (comme par exemple un effet revenu). </w:t>
+      </w:r>
+    </w:p>
+    <w:p>
+      <w:pPr>
+        <w:jc w:val="both"/>
+        <w:rPr>
+          <w:lang w:val="fr-FR"/>
+        </w:rPr>
+      </w:pPr>
+    </w:p>
+    <w:p>
+      <w:pPr>
+        <w:pStyle w:val="Titre1"/>
+        <w:jc w:val="both"/>
+      </w:pPr>
+      <w:r>
+        <w:lastRenderedPageBreak/>
+        <w:t>Prochaines étapes</w:t>
+      </w:r>
+    </w:p>
+    <w:p>
+      <w:pPr>
+        <w:jc w:val="both"/>
+        <w:rPr>
+          <w:lang w:val="fr-FR"/>
+        </w:rPr>
+      </w:pPr>
+    </w:p>
+    <w:p>
+      <w:pPr>
+        <w:ind w:firstLine="708"/>
+        <w:jc w:val="both"/>
+        <w:rPr>
+          <w:rFonts w:ascii="Segoe UI" w:hAnsi="Segoe UI" w:cs="Segoe UI"/>
+          <w:color w:val="24292E"/>
+          <w:shd w:val="clear" w:color="auto" w:fill="FFFFFF"/>
+        </w:rPr>
+      </w:pPr>
+      <w:r>
+        <w:rPr>
+          <w:lang w:val="fr-FR"/>
+        </w:rPr>
+        <w:t xml:space="preserve">Il nous reste à </w:t>
+      </w:r>
+      <w:r>
+        <w:rPr>
+          <w:lang w:val="fr-FR"/>
+        </w:rPr>
+        <w:t>améliorer et affiner</w:t>
+      </w:r>
+      <w:r>
+        <w:rPr>
+          <w:lang w:val="fr-FR"/>
+        </w:rPr>
+        <w:t xml:space="preserve"> </w:t>
+      </w:r>
+      <w:r>
+        <w:rPr>
+          <w:lang w:val="fr-FR"/>
+        </w:rPr>
+        <w:t xml:space="preserve">notre </w:t>
+      </w:r>
+      <w:r>
+        <w:rPr>
+          <w:lang w:val="fr-FR"/>
+        </w:rPr>
+        <w:t>analyse</w:t>
+      </w:r>
+      <w:r>
+        <w:rPr>
+          <w:lang w:val="fr-FR"/>
+        </w:rPr>
+        <w:t xml:space="preserve"> en comp</w:t>
+      </w:r>
+      <w:r>
+        <w:rPr>
+          <w:lang w:val="fr-FR"/>
+        </w:rPr>
+        <w:t>osantes principales et notre analyse</w:t>
+      </w:r>
+      <w:r>
+        <w:rPr>
+          <w:lang w:val="fr-FR"/>
+        </w:rPr>
+        <w:t xml:space="preserve"> de la variance</w:t>
+      </w:r>
+      <w:r>
+        <w:rPr>
+          <w:lang w:val="fr-FR"/>
+        </w:rPr>
+        <w:t xml:space="preserve"> </w:t>
+      </w:r>
+      <w:r>
+        <w:rPr>
+          <w:lang w:val="fr-FR"/>
+        </w:rPr>
+        <w:t xml:space="preserve">de </w:t>
+      </w:r>
+      <w:r>
+        <w:rPr>
+          <w:lang w:val="fr-FR"/>
+        </w:rPr>
+        <w:t xml:space="preserve">la dépense de consommation finale des ménages </w:t>
+      </w:r>
+      <w:r>
+        <w:rPr>
+          <w:lang w:val="fr-FR"/>
+        </w:rPr>
+        <w:t>à l’aide d</w:t>
+      </w:r>
+      <w:r>
+        <w:rPr>
+          <w:lang w:val="fr-FR"/>
+        </w:rPr>
+        <w:t>es variables officielles. Et ce notamment en faisant varier les périodes considérées afin de s’assure</w:t>
+      </w:r>
+      <w:r>
+        <w:rPr>
+          <w:lang w:val="fr-FR"/>
+        </w:rPr>
+        <w:t>r</w:t>
+      </w:r>
+      <w:r>
+        <w:rPr>
+          <w:lang w:val="fr-FR"/>
+        </w:rPr>
+        <w:t xml:space="preserve"> qu’il n’y a pas eu de changements à même de biaiser notre prédiction.</w:t>
+      </w:r>
+      <w:r>
+        <w:rPr>
+          <w:rFonts w:ascii="Segoe UI" w:hAnsi="Segoe UI" w:cs="Segoe UI"/>
+          <w:color w:val="24292E"/>
+          <w:shd w:val="clear" w:color="auto" w:fill="FFFFFF"/>
+        </w:rPr>
+        <w:t xml:space="preserve"> </w:t>
+      </w:r>
+    </w:p>
+    <w:p>
+      <w:pPr>
+        <w:ind w:firstLine="708"/>
+        <w:jc w:val="both"/>
+        <w:rPr>
+          <w:lang w:val="fr-FR"/>
+        </w:rPr>
+      </w:pPr>
+      <w:r>
+        <w:rPr>
+          <w:lang w:val="fr-FR"/>
+        </w:rPr>
+        <w:t>Il nous faudra aussi faire des statistiques</w:t>
+      </w:r>
       <w:bookmarkStart w:id="0" w:name="_GoBack"/>
       <w:bookmarkEnd w:id="0"/>
       <w:r>
         <w:rPr>
           <w:lang w:val="fr-FR"/>
         </w:rPr>
-        <w:t xml:space="preserve">Néanmoins nous pouvons observer de très fortes corrélations entre les variables ce qui traduit de forts effets externes qui influencent toutes les variables (comme par exemple un effet revenu). </w:t>
-      </w:r>
-    </w:p>
-    <w:p>
-      <w:pPr>
-        <w:jc w:val="both"/>
-        <w:rPr>
-          <w:lang w:val="fr-FR"/>
-        </w:rPr>
-      </w:pPr>
-    </w:p>
-    <w:p>
-      <w:pPr>
-        <w:pStyle w:val="Titre1"/>
-        <w:jc w:val="both"/>
-      </w:pPr>
-      <w:r>
-        <w:lastRenderedPageBreak/>
-        <w:t>Prochaines étapes</w:t>
-      </w:r>
-    </w:p>
-    <w:p>
-      <w:pPr>
-        <w:jc w:val="both"/>
-        <w:rPr>
-          <w:lang w:val="fr-FR"/>
-        </w:rPr>
-      </w:pPr>
+        <w:t xml:space="preserve"> descriptives pour étudier l’évolution des variables officielles et leur corrélation avec la dépense de consommation des ménages </w:t>
+      </w:r>
     </w:p>
     <w:p>
       <w:pPr>
         <w:ind w:firstLine="708"/>
         <w:jc w:val="both"/>
         <w:rPr>
-          <w:lang w:val="fr-FR"/>
-        </w:rPr>
-      </w:pPr>
-      <w:r>
-        <w:rPr>
-          <w:lang w:val="fr-FR"/>
-        </w:rPr>
-        <w:t xml:space="preserve">Il nous reste à </w:t>
-      </w:r>
-      <w:r>
-        <w:rPr>
-          <w:lang w:val="fr-FR"/>
-        </w:rPr>
-        <w:t>améliorer et affiner</w:t>
-      </w:r>
-      <w:r>
-        <w:rPr>
-          <w:lang w:val="fr-FR"/>
-        </w:rPr>
-        <w:t xml:space="preserve"> </w:t>
-      </w:r>
-      <w:r>
-        <w:rPr>
-          <w:lang w:val="fr-FR"/>
-        </w:rPr>
-        <w:t xml:space="preserve">notre </w:t>
-      </w:r>
-      <w:r>
-        <w:rPr>
-          <w:lang w:val="fr-FR"/>
-        </w:rPr>
-        <w:t>analyse</w:t>
-      </w:r>
-      <w:r>
-        <w:rPr>
-          <w:lang w:val="fr-FR"/>
-        </w:rPr>
-        <w:t xml:space="preserve"> en comp</w:t>
-      </w:r>
-      <w:r>
-        <w:rPr>
-          <w:lang w:val="fr-FR"/>
-        </w:rPr>
-        <w:t>osantes principales et notre analyse</w:t>
-      </w:r>
-      <w:r>
-        <w:rPr>
-          <w:lang w:val="fr-FR"/>
-        </w:rPr>
-        <w:t xml:space="preserve"> de la variance</w:t>
-      </w:r>
-      <w:r>
-        <w:rPr>
-          <w:lang w:val="fr-FR"/>
-        </w:rPr>
-        <w:t xml:space="preserve"> </w:t>
-      </w:r>
-      <w:r>
-        <w:rPr>
-          <w:lang w:val="fr-FR"/>
-        </w:rPr>
-        <w:t xml:space="preserve">de </w:t>
-      </w:r>
-      <w:r>
-        <w:rPr>
-          <w:lang w:val="fr-FR"/>
-        </w:rPr>
-        <w:t xml:space="preserve">la dépense de consommation finale des ménages </w:t>
-      </w:r>
-      <w:r>
-        <w:rPr>
-          <w:lang w:val="fr-FR"/>
-        </w:rPr>
-        <w:t>à l’aide d</w:t>
-      </w:r>
-      <w:r>
-        <w:rPr>
-          <w:lang w:val="fr-FR"/>
-        </w:rPr>
-        <w:t>es variables officielles. Et ce notamment en faisant varier les périodes considérées afin de s’assure</w:t>
-      </w:r>
-      <w:r>
-        <w:rPr>
-          <w:lang w:val="fr-FR"/>
-        </w:rPr>
-        <w:t>r</w:t>
-      </w:r>
-      <w:r>
-        <w:rPr>
-          <w:lang w:val="fr-FR"/>
-        </w:rPr>
-        <w:t xml:space="preserve"> qu’il n’y a pas eu de changements à même de biaiser notre prédiction.</w:t>
-      </w:r>
-    </w:p>
-    <w:p>
-      <w:pPr>
-        <w:jc w:val="both"/>
-        <w:rPr>
-          <w:lang w:val="fr-FR"/>
+          <w:rFonts w:ascii="Segoe UI" w:hAnsi="Segoe UI" w:cs="Segoe UI"/>
+          <w:color w:val="24292E"/>
+          <w:shd w:val="clear" w:color="auto" w:fill="FFFFFF"/>
         </w:rPr>
       </w:pPr>
     </w:p>
@@ -1344,6 +1388,7 @@
     <w:lsdException w:name="HTML Sample" w:semiHidden="1" w:unhideWhenUsed="1"/>
     <w:lsdException w:name="HTML Typewriter" w:semiHidden="1" w:unhideWhenUsed="1"/>
     <w:lsdException w:name="HTML Variable" w:semiHidden="1" w:unhideWhenUsed="1"/>
+    <w:lsdException w:name="Normal Table" w:semiHidden="1" w:unhideWhenUsed="1"/>
     <w:lsdException w:name="annotation subject" w:semiHidden="1" w:unhideWhenUsed="1"/>
     <w:lsdException w:name="No List" w:semiHidden="1" w:unhideWhenUsed="1"/>
     <w:lsdException w:name="Outline List 1" w:semiHidden="1" w:unhideWhenUsed="1"/>
@@ -1390,8 +1435,10 @@
     <w:lsdException w:name="Table Subtle 2" w:semiHidden="1" w:unhideWhenUsed="1"/>
     <w:lsdException w:name="Table Web 1" w:semiHidden="1" w:unhideWhenUsed="1"/>
     <w:lsdException w:name="Table Web 2" w:semiHidden="1" w:unhideWhenUsed="1"/>
+    <w:lsdException w:name="Table Web 3" w:semiHidden="1" w:unhideWhenUsed="1"/>
     <w:lsdException w:name="Balloon Text" w:semiHidden="1" w:unhideWhenUsed="1"/>
     <w:lsdException w:name="Table Grid" w:uiPriority="39"/>
+    <w:lsdException w:name="Table Theme" w:semiHidden="1" w:unhideWhenUsed="1"/>
     <w:lsdException w:name="Placeholder Text" w:semiHidden="1"/>
     <w:lsdException w:name="No Spacing" w:uiPriority="1" w:qFormat="1"/>
     <w:lsdException w:name="Light Shading" w:uiPriority="60"/>
@@ -2127,7 +2174,7 @@
 </file>
 
 <file path=customXml/itemProps1.xml><?xml version="1.0" encoding="utf-8"?>
-<ds:datastoreItem xmlns:ds="http://schemas.openxmlformats.org/officeDocument/2006/customXml" ds:itemID="{E5DB4439-8F72-46C6-8F08-BF8B483FAD9C}">
+<ds:datastoreItem xmlns:ds="http://schemas.openxmlformats.org/officeDocument/2006/customXml" ds:itemID="{26D5A0FA-F968-4112-9DA6-0D862287283C}">
   <ds:schemaRefs>
     <ds:schemaRef ds:uri="http://schemas.openxmlformats.org/officeDocument/2006/bibliography"/>
   </ds:schemaRefs>

</xml_diff>

<commit_message>
Revu analyse des premiers résultats
</commit_message>
<xml_diff>
--- a/Note d'étape.docx
+++ b/Note d'étape.docx
@@ -19,6 +19,28 @@
     </w:p>
     <w:p>
       <w:pPr>
+        <w:rPr>
+          <w:lang w:val="fr-FR"/>
+        </w:rPr>
+      </w:pPr>
+    </w:p>
+    <w:p>
+      <w:pPr>
+        <w:rPr>
+          <w:lang w:val="fr-FR"/>
+        </w:rPr>
+      </w:pPr>
+      <w:r>
+        <w:rPr>
+          <w:lang w:val="fr-FR"/>
+        </w:rPr>
+        <w:t>Groupe : Elisa Poirel, Charles Cros, Jocelyn Beaumanoir</w:t>
+      </w:r>
+      <w:bookmarkStart w:id="0" w:name="_GoBack"/>
+      <w:bookmarkEnd w:id="0"/>
+    </w:p>
+    <w:p>
+      <w:pPr>
         <w:jc w:val="both"/>
         <w:rPr>
           <w:lang w:val="fr-FR"/>
@@ -54,59 +76,43 @@
         <w:rPr>
           <w:lang w:val="fr-FR"/>
         </w:rPr>
-        <w:t>L’objectif à terme de ce projet de statistiques appliquées est de créer une prévision à court terme (un « </w:t>
-      </w:r>
-      <w:proofErr w:type="spellStart"/>
+        <w:t>L’objectif à terme de ce projet de statistiques appliquées est de créer une prévision à court terme (un « nowcast ») de la consommation en France à l’aide autant de données officielles qu’alternatives (Sources officielles de vente de détail, sources officielles liées à l’économie, sources de données en temps réel des douanes, autres données alternatives (Google Trends, etc.)</w:t>
+      </w:r>
+    </w:p>
+    <w:p>
+      <w:pPr>
+        <w:jc w:val="both"/>
+        <w:rPr>
+          <w:lang w:val="fr-FR"/>
+        </w:rPr>
+      </w:pPr>
+    </w:p>
+    <w:p>
+      <w:pPr>
+        <w:ind w:firstLine="708"/>
+        <w:jc w:val="both"/>
+        <w:rPr>
+          <w:lang w:val="fr-FR"/>
+        </w:rPr>
+      </w:pPr>
+      <w:r>
+        <w:rPr>
+          <w:lang w:val="fr-FR"/>
+        </w:rPr>
+        <w:t xml:space="preserve">Pour faire cela, il nous faut étudier la littérature sur les modèles de </w:t>
+      </w:r>
+      <w:r>
+        <w:rPr>
+          <w:lang w:val="fr-FR"/>
+        </w:rPr>
+        <w:t>« </w:t>
+      </w:r>
       <w:r>
         <w:rPr>
           <w:lang w:val="fr-FR"/>
         </w:rPr>
         <w:t>nowcast</w:t>
       </w:r>
-      <w:proofErr w:type="spellEnd"/>
-      <w:r>
-        <w:rPr>
-          <w:lang w:val="fr-FR"/>
-        </w:rPr>
-        <w:t> ») de la consommation en France à l’aide autant de données officielles qu’alternatives (Sources officielles de vente de détail, sources officielles liées à l’économie, sources de données en temps réel des douanes, autres données alternatives (Google Trends, etc.)</w:t>
-      </w:r>
-    </w:p>
-    <w:p>
-      <w:pPr>
-        <w:jc w:val="both"/>
-        <w:rPr>
-          <w:lang w:val="fr-FR"/>
-        </w:rPr>
-      </w:pPr>
-    </w:p>
-    <w:p>
-      <w:pPr>
-        <w:ind w:firstLine="708"/>
-        <w:jc w:val="both"/>
-        <w:rPr>
-          <w:lang w:val="fr-FR"/>
-        </w:rPr>
-      </w:pPr>
-      <w:r>
-        <w:rPr>
-          <w:lang w:val="fr-FR"/>
-        </w:rPr>
-        <w:t xml:space="preserve">Pour faire cela, il nous faut étudier la littérature sur les modèles de </w:t>
-      </w:r>
-      <w:r>
-        <w:rPr>
-          <w:lang w:val="fr-FR"/>
-        </w:rPr>
-        <w:t>« </w:t>
-      </w:r>
-      <w:proofErr w:type="spellStart"/>
-      <w:r>
-        <w:rPr>
-          <w:lang w:val="fr-FR"/>
-        </w:rPr>
-        <w:t>nowcast</w:t>
-      </w:r>
-      <w:proofErr w:type="spellEnd"/>
       <w:r>
         <w:rPr>
           <w:lang w:val="fr-FR"/>
@@ -176,21 +182,7 @@
         <w:rPr>
           <w:lang w:val="fr-FR"/>
         </w:rPr>
-        <w:t>Pour commencer nous avons dû faire un tour d’horizon de la littérature sur le « </w:t>
-      </w:r>
-      <w:proofErr w:type="spellStart"/>
-      <w:r>
-        <w:rPr>
-          <w:lang w:val="fr-FR"/>
-        </w:rPr>
-        <w:t>nowcast</w:t>
-      </w:r>
-      <w:proofErr w:type="spellEnd"/>
-      <w:r>
-        <w:rPr>
-          <w:lang w:val="fr-FR"/>
-        </w:rPr>
-        <w:t xml:space="preserve"> » de la consommation afin de trouver un article de recherche intéressant sur la base duquel nous pourrions travailler. Nous avons donc consacré </w:t>
+        <w:t xml:space="preserve">Pour commencer nous avons dû faire un tour d’horizon de la littérature sur le « nowcast » de la consommation afin de trouver un article de recherche intéressant sur la base duquel nous pourrions travailler. Nous avons donc consacré </w:t>
       </w:r>
       <w:r>
         <w:rPr>
@@ -213,39 +205,20 @@
           <w:lang w:val="fr-FR"/>
         </w:rPr>
       </w:pPr>
-      <w:r>
-        <w:rPr>
-          <w:lang w:val="fr-FR"/>
-        </w:rPr>
-        <w:t xml:space="preserve">Après avoir lu de nombreux articles nous avons décidés que chacun devrait présenter 1 article lors d’une réunion entre nous. A la suite de cette réunion nous avons décidé de présenter à </w:t>
-      </w:r>
-      <w:proofErr w:type="spellStart"/>
-      <w:r>
-        <w:rPr>
-          <w:lang w:val="fr-FR"/>
-        </w:rPr>
-        <w:t>QuantCube</w:t>
-      </w:r>
-      <w:proofErr w:type="spellEnd"/>
-      <w:r>
-        <w:rPr>
-          <w:lang w:val="fr-FR"/>
-        </w:rPr>
-        <w:t xml:space="preserve"> un seul article. Cet article de la banque d’Espagne de 2018 nous a semblé particulièrement pertinent puisqu’il cherchait à établir un « </w:t>
-      </w:r>
-      <w:proofErr w:type="spellStart"/>
-      <w:r>
-        <w:rPr>
-          <w:lang w:val="fr-FR"/>
-        </w:rPr>
-        <w:t>nowcast</w:t>
-      </w:r>
-      <w:proofErr w:type="spellEnd"/>
-      <w:r>
-        <w:rPr>
-          <w:lang w:val="fr-FR"/>
-        </w:rPr>
-        <w:t xml:space="preserve"> » de la consommation en Espagne et ce à l’aide autant de données officielles qu’alternatives. </w:t>
+    </w:p>
+    <w:p>
+      <w:pPr>
+        <w:ind w:firstLine="708"/>
+        <w:jc w:val="both"/>
+        <w:rPr>
+          <w:lang w:val="fr-FR"/>
+        </w:rPr>
+      </w:pPr>
+      <w:r>
+        <w:rPr>
+          <w:lang w:val="fr-FR"/>
+        </w:rPr>
+        <w:t xml:space="preserve">Après avoir lu de nombreux articles nous avons décidés que chacun devrait présenter 1 article lors d’une réunion entre nous. A la suite de cette réunion nous avons décidé de présenter à QuantCube un seul article. Cet article de la banque d’Espagne de 2018 nous a semblé particulièrement pertinent puisqu’il cherchait à établir un « nowcast » de la consommation en Espagne et ce à l’aide autant de données officielles qu’alternatives. </w:t>
       </w:r>
     </w:p>
     <w:p>
@@ -275,185 +248,13 @@
         <w:t xml:space="preserve">cet article : </w:t>
       </w:r>
       <w:hyperlink r:id="rId5" w:history="1">
-        <w:proofErr w:type="spellStart"/>
         <w:r>
           <w:rPr>
             <w:rStyle w:val="Lienhypertexte"/>
             <w:color w:val="auto"/>
             <w:lang w:val="fr-FR"/>
           </w:rPr>
-          <w:t>nowcasting</w:t>
-        </w:r>
-        <w:proofErr w:type="spellEnd"/>
-        <w:r>
-          <w:rPr>
-            <w:rStyle w:val="Lienhypertexte"/>
-            <w:color w:val="auto"/>
-            <w:lang w:val="fr-FR"/>
-          </w:rPr>
-          <w:t xml:space="preserve"> </w:t>
-        </w:r>
-        <w:proofErr w:type="spellStart"/>
-        <w:r>
-          <w:rPr>
-            <w:rStyle w:val="Lienhypertexte"/>
-            <w:color w:val="auto"/>
-            <w:lang w:val="fr-FR"/>
-          </w:rPr>
-          <w:t>private</w:t>
-        </w:r>
-        <w:proofErr w:type="spellEnd"/>
-        <w:r>
-          <w:rPr>
-            <w:rStyle w:val="Lienhypertexte"/>
-            <w:color w:val="auto"/>
-            <w:lang w:val="fr-FR"/>
-          </w:rPr>
-          <w:t xml:space="preserve"> </w:t>
-        </w:r>
-        <w:proofErr w:type="spellStart"/>
-        <w:r>
-          <w:rPr>
-            <w:rStyle w:val="Lienhypertexte"/>
-            <w:color w:val="auto"/>
-            <w:lang w:val="fr-FR"/>
-          </w:rPr>
-          <w:t>consumption</w:t>
-        </w:r>
-        <w:proofErr w:type="spellEnd"/>
-        <w:r>
-          <w:rPr>
-            <w:rStyle w:val="Lienhypertexte"/>
-            <w:color w:val="auto"/>
-            <w:lang w:val="fr-FR"/>
-          </w:rPr>
-          <w:t xml:space="preserve">: </w:t>
-        </w:r>
-        <w:proofErr w:type="spellStart"/>
-        <w:r>
-          <w:rPr>
-            <w:rStyle w:val="Lienhypertexte"/>
-            <w:color w:val="auto"/>
-            <w:lang w:val="fr-FR"/>
-          </w:rPr>
-          <w:t>traditional</w:t>
-        </w:r>
-        <w:proofErr w:type="spellEnd"/>
-        <w:r>
-          <w:rPr>
-            <w:rStyle w:val="Lienhypertexte"/>
-            <w:color w:val="auto"/>
-            <w:lang w:val="fr-FR"/>
-          </w:rPr>
-          <w:t xml:space="preserve"> </w:t>
-        </w:r>
-        <w:proofErr w:type="spellStart"/>
-        <w:r>
-          <w:rPr>
-            <w:rStyle w:val="Lienhypertexte"/>
-            <w:color w:val="auto"/>
-            <w:lang w:val="fr-FR"/>
-          </w:rPr>
-          <w:t>indicators</w:t>
-        </w:r>
-        <w:proofErr w:type="spellEnd"/>
-        <w:r>
-          <w:rPr>
-            <w:rStyle w:val="Lienhypertexte"/>
-            <w:color w:val="auto"/>
-            <w:lang w:val="fr-FR"/>
-          </w:rPr>
-          <w:t xml:space="preserve">, </w:t>
-        </w:r>
-        <w:proofErr w:type="spellStart"/>
-        <w:r>
-          <w:rPr>
-            <w:rStyle w:val="Lienhypertexte"/>
-            <w:color w:val="auto"/>
-            <w:lang w:val="fr-FR"/>
-          </w:rPr>
-          <w:t>uncertainty</w:t>
-        </w:r>
-        <w:proofErr w:type="spellEnd"/>
-        <w:r>
-          <w:rPr>
-            <w:rStyle w:val="Lienhypertexte"/>
-            <w:color w:val="auto"/>
-            <w:lang w:val="fr-FR"/>
-          </w:rPr>
-          <w:t xml:space="preserve"> </w:t>
-        </w:r>
-        <w:proofErr w:type="spellStart"/>
-        <w:r>
-          <w:rPr>
-            <w:rStyle w:val="Lienhypertexte"/>
-            <w:color w:val="auto"/>
-            <w:lang w:val="fr-FR"/>
-          </w:rPr>
-          <w:t>measures</w:t>
-        </w:r>
-        <w:proofErr w:type="spellEnd"/>
-        <w:r>
-          <w:rPr>
-            <w:rStyle w:val="Lienhypertexte"/>
-            <w:color w:val="auto"/>
-            <w:lang w:val="fr-FR"/>
-          </w:rPr>
-          <w:t xml:space="preserve">, </w:t>
-        </w:r>
-        <w:proofErr w:type="spellStart"/>
-        <w:r>
-          <w:rPr>
-            <w:rStyle w:val="Lienhypertexte"/>
-            <w:color w:val="auto"/>
-            <w:lang w:val="fr-FR"/>
-          </w:rPr>
-          <w:t>credit</w:t>
-        </w:r>
-        <w:proofErr w:type="spellEnd"/>
-        <w:r>
-          <w:rPr>
-            <w:rStyle w:val="Lienhypertexte"/>
-            <w:color w:val="auto"/>
-            <w:lang w:val="fr-FR"/>
-          </w:rPr>
-          <w:t xml:space="preserve"> </w:t>
-        </w:r>
-        <w:proofErr w:type="spellStart"/>
-        <w:r>
-          <w:rPr>
-            <w:rStyle w:val="Lienhypertexte"/>
-            <w:color w:val="auto"/>
-            <w:lang w:val="fr-FR"/>
-          </w:rPr>
-          <w:t>cards</w:t>
-        </w:r>
-        <w:proofErr w:type="spellEnd"/>
-        <w:r>
-          <w:rPr>
-            <w:rStyle w:val="Lienhypertexte"/>
-            <w:color w:val="auto"/>
-            <w:lang w:val="fr-FR"/>
-          </w:rPr>
-          <w:t xml:space="preserve"> and </w:t>
-        </w:r>
-        <w:proofErr w:type="spellStart"/>
-        <w:r>
-          <w:rPr>
-            <w:rStyle w:val="Lienhypertexte"/>
-            <w:color w:val="auto"/>
-            <w:lang w:val="fr-FR"/>
-          </w:rPr>
-          <w:t>some</w:t>
-        </w:r>
-        <w:proofErr w:type="spellEnd"/>
-        <w:r>
-          <w:rPr>
-            <w:rStyle w:val="Lienhypertexte"/>
-            <w:color w:val="auto"/>
-            <w:lang w:val="fr-FR"/>
-          </w:rPr>
-          <w:t xml:space="preserve"> internet data</w:t>
+          <w:t>nowcasting private consumption: traditional indicators, uncertainty measures, credit cards and some internet data</w:t>
         </w:r>
       </w:hyperlink>
       <w:r>
@@ -473,31 +274,26 @@
     </w:p>
     <w:p>
       <w:pPr>
-        <w:ind w:firstLine="708"/>
-        <w:jc w:val="both"/>
-        <w:rPr>
-          <w:lang w:val="fr-FR"/>
-        </w:rPr>
-      </w:pPr>
-      <w:r>
-        <w:rPr>
-          <w:lang w:val="fr-FR"/>
-        </w:rPr>
-        <w:t xml:space="preserve">Nous l’avons donc présenté à </w:t>
-      </w:r>
-      <w:proofErr w:type="spellStart"/>
-      <w:r>
-        <w:rPr>
-          <w:lang w:val="fr-FR"/>
-        </w:rPr>
-        <w:t>QuantCube</w:t>
-      </w:r>
-      <w:proofErr w:type="spellEnd"/>
-      <w:r>
-        <w:rPr>
-          <w:lang w:val="fr-FR"/>
-        </w:rPr>
-        <w:t>. Ils l’ont trouvé fort intéressant et nous avons donc décidé de nous baser sur celui-ci pour la suite.  Nous avons ensuite déterminé la marche à suivre pour la suite du projet</w:t>
+        <w:jc w:val="both"/>
+        <w:rPr>
+          <w:u w:val="single"/>
+          <w:lang w:val="fr-FR"/>
+        </w:rPr>
+      </w:pPr>
+    </w:p>
+    <w:p>
+      <w:pPr>
+        <w:ind w:firstLine="708"/>
+        <w:jc w:val="both"/>
+        <w:rPr>
+          <w:lang w:val="fr-FR"/>
+        </w:rPr>
+      </w:pPr>
+      <w:r>
+        <w:rPr>
+          <w:lang w:val="fr-FR"/>
+        </w:rPr>
+        <w:t>Nous l’avons donc présenté à QuantCube. Ils l’ont trouvé fort intéressant et nous avons donc décidé de nous baser sur celui-ci pour la suite.  Nous avons ensuite déterminé la marche à suivre pour la suite du projet</w:t>
       </w:r>
       <w:r>
         <w:rPr>
@@ -551,21 +347,7 @@
         <w:rPr>
           <w:lang w:val="fr-FR"/>
         </w:rPr>
-        <w:t xml:space="preserve"> un </w:t>
-      </w:r>
-      <w:proofErr w:type="spellStart"/>
-      <w:r>
-        <w:rPr>
-          <w:lang w:val="fr-FR"/>
-        </w:rPr>
-        <w:t>dataset</w:t>
-      </w:r>
-      <w:proofErr w:type="spellEnd"/>
-      <w:r>
-        <w:rPr>
-          <w:lang w:val="fr-FR"/>
-        </w:rPr>
-        <w:t xml:space="preserve"> avec les variables officielles et faire une étude statistique entre les variables officielles et </w:t>
+        <w:t xml:space="preserve"> un dataset avec les variables officielles et faire une étude statistique entre les variables officielles et </w:t>
       </w:r>
       <w:r>
         <w:rPr>
@@ -577,22 +359,37 @@
         <w:rPr>
           <w:lang w:val="fr-FR"/>
         </w:rPr>
-        <w:t>. Ceci pour pouvoir ensuite faire un premier modèle de prédiction de la consommation à l’aide de la consommation passée. Ensuite il nous faudra faire un second modèle incorporant en plus les données officielles et enfin un troisième en ajoutant les données google trend. Finalement il nous faudra comparer les résultats des 3 modèles.</w:t>
-      </w:r>
-    </w:p>
-    <w:p>
-      <w:pPr>
-        <w:ind w:firstLine="708"/>
-        <w:jc w:val="both"/>
-        <w:rPr>
-          <w:lang w:val="fr-FR"/>
-        </w:rPr>
-      </w:pPr>
+        <w:t xml:space="preserve">. Ceci pour pouvoir ensuite faire un premier modèle de </w:t>
+      </w:r>
       <w:r>
         <w:rPr>
           <w:lang w:val="fr-FR"/>
         </w:rPr>
         <w:lastRenderedPageBreak/>
+        <w:t>prédiction de la consommation à l’aide de la consommation passée. Ensuite il nous faudra faire un second modèle incorporant en plus les données officielles et enfin un troisième en ajoutant les données google trend. Finalement il nous faudra comparer les résultats des 3 modèles.</w:t>
+      </w:r>
+    </w:p>
+    <w:p>
+      <w:pPr>
+        <w:ind w:firstLine="708"/>
+        <w:jc w:val="both"/>
+        <w:rPr>
+          <w:lang w:val="fr-FR"/>
+        </w:rPr>
+      </w:pPr>
+    </w:p>
+    <w:p>
+      <w:pPr>
+        <w:ind w:firstLine="708"/>
+        <w:jc w:val="both"/>
+        <w:rPr>
+          <w:lang w:val="fr-FR"/>
+        </w:rPr>
+      </w:pPr>
+      <w:r>
+        <w:rPr>
+          <w:lang w:val="fr-FR"/>
+        </w:rPr>
         <w:t xml:space="preserve">Nous nous sommes donc mis à la tâche. Nous avons tout d’abord cherché des données fiables. Nous avons commencé par trouver un ensemble de données contenant </w:t>
       </w:r>
       <w:r>
@@ -671,50 +468,37 @@
         <w:rPr>
           <w:lang w:val="fr-FR"/>
         </w:rPr>
-        <w:t xml:space="preserve"> fallu maîtriser les différentes techniques que nous voyons en cours de séries temporelles. De même nous avons eu quelques difficultés à comprendre exactement ce que recouvrait la consommation et l’évolution des différentes techniques utilisées pour la calculer, ainsi que les différentes manières de l’exprimer (en valeur ou en volume, en prix chaînés ou en prix courant). Néanmoins en approfondissant la question et demandant au besoin à </w:t>
-      </w:r>
-      <w:proofErr w:type="spellStart"/>
-      <w:r>
-        <w:rPr>
-          <w:lang w:val="fr-FR"/>
-        </w:rPr>
-        <w:t>QuantCube</w:t>
-      </w:r>
-      <w:proofErr w:type="spellEnd"/>
-      <w:r>
-        <w:rPr>
-          <w:lang w:val="fr-FR"/>
-        </w:rPr>
-        <w:t xml:space="preserve"> de nous éclairer nous avons été en mesure d’avancer. </w:t>
-      </w:r>
-    </w:p>
-    <w:p>
-      <w:pPr>
-        <w:ind w:firstLine="708"/>
-        <w:jc w:val="both"/>
-        <w:rPr>
-          <w:lang w:val="fr-FR"/>
-        </w:rPr>
-      </w:pPr>
-      <w:r>
-        <w:rPr>
-          <w:lang w:val="fr-FR"/>
-        </w:rPr>
-        <w:t>Mais la plus grande difficulté à laquelle nous avons été confrontée a été de trouver des bases de données avec la bonne granularité. En effet pour faire un « </w:t>
-      </w:r>
-      <w:proofErr w:type="spellStart"/>
-      <w:r>
-        <w:rPr>
-          <w:lang w:val="fr-FR"/>
-        </w:rPr>
-        <w:t>nowcast</w:t>
-      </w:r>
-      <w:proofErr w:type="spellEnd"/>
-      <w:r>
-        <w:rPr>
-          <w:lang w:val="fr-FR"/>
-        </w:rPr>
-        <w:t xml:space="preserve"> » efficace il nous faut la granularité la plus fine possible or en fonction des sources et des variables la granularité varie fortement. </w:t>
+        <w:t xml:space="preserve"> fallu maîtriser les différentes techniques que nous voyons en cours de séries temporelles. De même nous avons eu quelques difficultés à comprendre exactement ce que recouvrait la consommation et l’évolution des différentes techniques utilisées pour la calculer, ainsi que les différentes manières de l’exprimer (en valeur ou en volume, en prix chaînés ou en prix courant). Néanmoins en approfondissant la question et demandant au besoin à QuantCube de nous éclairer nous avons été en mesure d’avancer. </w:t>
+      </w:r>
+    </w:p>
+    <w:p>
+      <w:pPr>
+        <w:ind w:firstLine="708"/>
+        <w:jc w:val="both"/>
+        <w:rPr>
+          <w:lang w:val="fr-FR"/>
+        </w:rPr>
+      </w:pPr>
+    </w:p>
+    <w:p>
+      <w:pPr>
+        <w:ind w:firstLine="708"/>
+        <w:jc w:val="both"/>
+        <w:rPr>
+          <w:lang w:val="fr-FR"/>
+        </w:rPr>
+      </w:pPr>
+      <w:r>
+        <w:rPr>
+          <w:lang w:val="fr-FR"/>
+        </w:rPr>
+        <w:t xml:space="preserve">Mais la plus grande difficulté à laquelle nous avons été confrontée a été de trouver des bases de données avec la bonne granularité. En effet pour faire un « nowcast » efficace il nous faut la granularité la plus fine possible or en fonction des sources et des variables la granularité varie fortement. </w:t>
+      </w:r>
+      <w:r>
+        <w:rPr>
+          <w:lang w:val="fr-FR"/>
+        </w:rPr>
+        <w:t xml:space="preserve">La granularité de base étant annuelle alors que dans l’idéal nous souhaiterions en avoir une mensuelle.  </w:t>
       </w:r>
     </w:p>
     <w:p>
@@ -763,15 +547,22 @@
     </w:p>
     <w:p>
       <w:pPr>
-        <w:rPr>
-          <w:lang w:val="fr-FR"/>
-        </w:rPr>
-      </w:pPr>
-      <w:r>
-        <w:rPr>
-          <w:lang w:val="fr-FR"/>
-        </w:rPr>
-        <w:t xml:space="preserve"> </w:t>
+        <w:ind w:firstLine="708"/>
+        <w:rPr>
+          <w:lang w:val="fr-FR"/>
+        </w:rPr>
+      </w:pPr>
+      <w:r>
+        <w:rPr>
+          <w:lang w:val="fr-FR"/>
+        </w:rPr>
+        <w:t>On remarque notamment une très forte influence des services immobiliers qui ressortent à la fois de l’ACP et de l’analyse de variance (avec plus de 30%).</w:t>
+      </w:r>
+      <w:r>
+        <w:rPr>
+          <w:lang w:val="fr-FR"/>
+        </w:rPr>
+        <w:t xml:space="preserve"> De même on remarque une seconde influence, assez décorrélée de la première, autour des biens d’équipements mais qui ne se retrouve pas dans l’analyse de la variance. </w:t>
       </w:r>
     </w:p>
     <w:p>
@@ -785,6 +576,7 @@
           <w:noProof/>
           <w:lang w:val="fr-FR"/>
         </w:rPr>
+        <w:lastRenderedPageBreak/>
         <w:drawing>
           <wp:anchor distT="0" distB="0" distL="114300" distR="114300" simplePos="0" relativeHeight="251659264" behindDoc="0" locked="0" layoutInCell="1" allowOverlap="1" wp14:anchorId="5885800F">
             <wp:simplePos x="0" y="0"/>
@@ -1020,7 +812,6 @@
         <w:jc w:val="both"/>
       </w:pPr>
       <w:r>
-        <w:lastRenderedPageBreak/>
         <w:t>Prochaines étapes</w:t>
       </w:r>
     </w:p>
@@ -1146,29 +937,6 @@
         <w:ind w:firstLine="708"/>
         <w:jc w:val="both"/>
         <w:rPr>
-          <w:lang w:val="fr-FR"/>
-        </w:rPr>
-      </w:pPr>
-      <w:r>
-        <w:rPr>
-          <w:lang w:val="fr-FR"/>
-        </w:rPr>
-        <w:t>Il nous faudra aussi faire des statistiques</w:t>
-      </w:r>
-      <w:bookmarkStart w:id="0" w:name="_GoBack"/>
-      <w:bookmarkEnd w:id="0"/>
-      <w:r>
-        <w:rPr>
-          <w:lang w:val="fr-FR"/>
-        </w:rPr>
-        <w:t xml:space="preserve"> descriptives pour étudier l’évolution des variables officielles et leur corrélation avec la dépense de consommation des ménages </w:t>
-      </w:r>
-    </w:p>
-    <w:p>
-      <w:pPr>
-        <w:ind w:firstLine="708"/>
-        <w:jc w:val="both"/>
-        <w:rPr>
           <w:rFonts w:ascii="Segoe UI" w:hAnsi="Segoe UI" w:cs="Segoe UI"/>
           <w:color w:val="24292E"/>
           <w:shd w:val="clear" w:color="auto" w:fill="FFFFFF"/>
@@ -1177,6 +945,32 @@
     </w:p>
     <w:p>
       <w:pPr>
+        <w:ind w:firstLine="708"/>
+        <w:jc w:val="both"/>
+        <w:rPr>
+          <w:lang w:val="fr-FR"/>
+        </w:rPr>
+      </w:pPr>
+      <w:r>
+        <w:rPr>
+          <w:lang w:val="fr-FR"/>
+        </w:rPr>
+        <w:t xml:space="preserve">Il nous faudra aussi faire des statistiques descriptives pour étudier l’évolution des variables officielles et leur corrélation avec la dépense de consommation des ménages </w:t>
+      </w:r>
+    </w:p>
+    <w:p>
+      <w:pPr>
+        <w:ind w:firstLine="708"/>
+        <w:jc w:val="both"/>
+        <w:rPr>
+          <w:rFonts w:ascii="Segoe UI" w:hAnsi="Segoe UI" w:cs="Segoe UI"/>
+          <w:color w:val="24292E"/>
+          <w:shd w:val="clear" w:color="auto" w:fill="FFFFFF"/>
+        </w:rPr>
+      </w:pPr>
+    </w:p>
+    <w:p>
+      <w:pPr>
         <w:pStyle w:val="Titre2"/>
         <w:jc w:val="both"/>
       </w:pPr>
@@ -1215,26 +1009,30 @@
           <w:lang w:val="fr-FR"/>
         </w:rPr>
       </w:pPr>
-      <w:r>
-        <w:rPr>
-          <w:lang w:val="fr-FR"/>
-        </w:rPr>
-        <w:t xml:space="preserve">Mais un des points les plus compliqués à effectuer sera la sélection (en utilisant </w:t>
-      </w:r>
-      <w:proofErr w:type="spellStart"/>
-      <w:r>
-        <w:rPr>
-          <w:lang w:val="fr-FR"/>
-        </w:rPr>
-        <w:t>l’acp</w:t>
-      </w:r>
-      <w:proofErr w:type="spellEnd"/>
-      <w:r>
-        <w:rPr>
-          <w:lang w:val="fr-FR"/>
-        </w:rPr>
-        <w:t xml:space="preserve"> et l’analyse de la variance) des variables officielles à prendre en compte. </w:t>
-      </w:r>
+    </w:p>
+    <w:p>
+      <w:pPr>
+        <w:ind w:firstLine="708"/>
+        <w:jc w:val="both"/>
+        <w:rPr>
+          <w:lang w:val="fr-FR"/>
+        </w:rPr>
+      </w:pPr>
+      <w:r>
+        <w:rPr>
+          <w:lang w:val="fr-FR"/>
+        </w:rPr>
+        <w:t xml:space="preserve">Mais un des points les plus compliqués à effectuer sera la sélection (en utilisant l’acp et l’analyse de la variance) des variables officielles à prendre en compte. </w:t>
+      </w:r>
+    </w:p>
+    <w:p>
+      <w:pPr>
+        <w:ind w:firstLine="708"/>
+        <w:jc w:val="both"/>
+        <w:rPr>
+          <w:lang w:val="fr-FR"/>
+        </w:rPr>
+      </w:pPr>
     </w:p>
     <w:p>
       <w:pPr>
@@ -1250,6 +1048,30 @@
         </w:rPr>
         <w:t xml:space="preserve">Enfin la sélection des modèles et leur application sera normalement la dernière étape difficile à effectuer. </w:t>
       </w:r>
+    </w:p>
+    <w:p>
+      <w:pPr>
+        <w:jc w:val="both"/>
+        <w:rPr>
+          <w:lang w:val="fr-FR"/>
+        </w:rPr>
+      </w:pPr>
+    </w:p>
+    <w:p>
+      <w:pPr>
+        <w:jc w:val="both"/>
+        <w:rPr>
+          <w:lang w:val="fr-FR"/>
+        </w:rPr>
+      </w:pPr>
+    </w:p>
+    <w:p>
+      <w:pPr>
+        <w:jc w:val="both"/>
+        <w:rPr>
+          <w:lang w:val="fr-FR"/>
+        </w:rPr>
+      </w:pPr>
     </w:p>
     <w:p>
       <w:pPr>
@@ -2174,7 +1996,7 @@
 </file>
 
 <file path=customXml/itemProps1.xml><?xml version="1.0" encoding="utf-8"?>
-<ds:datastoreItem xmlns:ds="http://schemas.openxmlformats.org/officeDocument/2006/customXml" ds:itemID="{26D5A0FA-F968-4112-9DA6-0D862287283C}">
+<ds:datastoreItem xmlns:ds="http://schemas.openxmlformats.org/officeDocument/2006/customXml" ds:itemID="{8079A94A-443A-49C7-A988-2E259515F8CE}">
   <ds:schemaRefs>
     <ds:schemaRef ds:uri="http://schemas.openxmlformats.org/officeDocument/2006/bibliography"/>
   </ds:schemaRefs>

</xml_diff>

<commit_message>
Changé 2 phrases sur la granularité
</commit_message>
<xml_diff>
--- a/Note d'étape.docx
+++ b/Note d'étape.docx
@@ -36,8 +36,6 @@
         </w:rPr>
         <w:t>Groupe : Elisa Poirel, Charles Cros, Jocelyn Beaumanoir</w:t>
       </w:r>
-      <w:bookmarkStart w:id="0" w:name="_GoBack"/>
-      <w:bookmarkEnd w:id="0"/>
     </w:p>
     <w:p>
       <w:pPr>
@@ -498,7 +496,33 @@
         <w:rPr>
           <w:lang w:val="fr-FR"/>
         </w:rPr>
-        <w:t xml:space="preserve">La granularité de base étant annuelle alors que dans l’idéal nous souhaiterions en avoir une mensuelle.  </w:t>
+        <w:t>La granularité de base étant annuelle</w:t>
+      </w:r>
+      <w:r>
+        <w:rPr>
+          <w:lang w:val="fr-FR"/>
+        </w:rPr>
+        <w:t xml:space="preserve"> ou trimestrielle</w:t>
+      </w:r>
+      <w:r>
+        <w:rPr>
+          <w:lang w:val="fr-FR"/>
+        </w:rPr>
+        <w:t xml:space="preserve"> alors que dans l’idéal nous souhaiterions en avoir une mensuelle</w:t>
+      </w:r>
+      <w:r>
+        <w:rPr>
+          <w:lang w:val="fr-FR"/>
+        </w:rPr>
+        <w:t>. C</w:t>
+      </w:r>
+      <w:bookmarkStart w:id="0" w:name="_GoBack"/>
+      <w:bookmarkEnd w:id="0"/>
+      <w:r>
+        <w:rPr>
+          <w:lang w:val="fr-FR"/>
+        </w:rPr>
+        <w:t xml:space="preserve">ela nous pousse à devoir chercher plus longtemps pour essayer de trouver la granularité la plus fine possible. </w:t>
       </w:r>
     </w:p>
     <w:p>
@@ -544,6 +568,14 @@
         </w:rPr>
         <w:t>réalisé une analyse en composante principales et une analyse de la variance à la fois sur les fonctions de consommation (voir les captures d’écran ci-dessous) et sur toutes les variables officielles à notre disposition.</w:t>
       </w:r>
+    </w:p>
+    <w:p>
+      <w:pPr>
+        <w:ind w:firstLine="708"/>
+        <w:rPr>
+          <w:lang w:val="fr-FR"/>
+        </w:rPr>
+      </w:pPr>
     </w:p>
     <w:p>
       <w:pPr>
@@ -1996,7 +2028,7 @@
 </file>
 
 <file path=customXml/itemProps1.xml><?xml version="1.0" encoding="utf-8"?>
-<ds:datastoreItem xmlns:ds="http://schemas.openxmlformats.org/officeDocument/2006/customXml" ds:itemID="{8079A94A-443A-49C7-A988-2E259515F8CE}">
+<ds:datastoreItem xmlns:ds="http://schemas.openxmlformats.org/officeDocument/2006/customXml" ds:itemID="{C1631C00-195E-43C3-8BF2-8C9909F70485}">
   <ds:schemaRefs>
     <ds:schemaRef ds:uri="http://schemas.openxmlformats.org/officeDocument/2006/bibliography"/>
   </ds:schemaRefs>

</xml_diff>